<commit_message>
GDD paar kapiteln rein Level up glory stufen definiert
</commit_message>
<xml_diff>
--- a/Game Design/Game Design Document/Old/4_The_Strategic´s_Map´s_Gameplay.docx
+++ b/Game Design/Game Design Document/Old/4_The_Strategic´s_Map´s_Gameplay.docx
@@ -26,7 +26,57 @@
         <w:rPr>
           <w:lang w:val="en-US"/>
         </w:rPr>
-        <w:t xml:space="preserve">The world map consists of hexagons. One hexagon represents an environment area, like swamp or field. Additionally it might contain a special prop like Stones, that can be harvested or give the player some kind of bonus. </w:t>
+        <w:t xml:space="preserve">The world map consists of hexagons. One hexagon represents an environment area, like </w:t>
+      </w:r>
+      <w:r>
+        <w:rPr>
+          <w:lang w:val="en-US"/>
+        </w:rPr>
+        <w:t>a jungle</w:t>
+      </w:r>
+      <w:r>
+        <w:rPr>
+          <w:lang w:val="en-US"/>
+        </w:rPr>
+        <w:t xml:space="preserve"> or </w:t>
+      </w:r>
+      <w:r>
+        <w:rPr>
+          <w:lang w:val="en-US"/>
+        </w:rPr>
+        <w:t>a forest</w:t>
+      </w:r>
+      <w:r>
+        <w:rPr>
+          <w:lang w:val="en-US"/>
+        </w:rPr>
+        <w:t xml:space="preserve">. Additionally it might contain a </w:t>
+      </w:r>
+      <w:r>
+        <w:rPr>
+          <w:lang w:val="en-US"/>
+        </w:rPr>
+        <w:t>resource,</w:t>
+      </w:r>
+      <w:r>
+        <w:rPr>
+          <w:lang w:val="en-US"/>
+        </w:rPr>
+        <w:t xml:space="preserve"> like Stones, that can be </w:t>
+      </w:r>
+      <w:r>
+        <w:rPr>
+          <w:lang w:val="en-US"/>
+        </w:rPr>
+        <w:t>collected by the player</w:t>
+      </w:r>
+      <w:bookmarkStart w:id="0" w:name="_GoBack"/>
+      <w:bookmarkEnd w:id="0"/>
+      <w:r>
+        <w:rPr>
+          <w:lang w:val="en-US"/>
+        </w:rPr>
+        <w:t xml:space="preserve">. </w:t>
       </w:r>
     </w:p>
     <w:p>
@@ -773,40 +823,34 @@
         <w:rPr>
           <w:lang w:val="en-US"/>
         </w:rPr>
-        <w:t xml:space="preserve">Food is the most basic and most important resource in the game. Each unit is "responsible" for his/hers food management. The player can easily manage this by making sure each unit has always enough food in their inventory. Every turn the unit consumes a food item with food value of 2 (for </w:t>
-      </w:r>
-      <w:r>
-        <w:rPr>
+        <w:t xml:space="preserve">Food is the most basic and most important resource in the game. Each unit is "responsible" for his/hers food management. The player can easily manage this by making sure each unit has always enough food in their inventory. Every turn the unit consumes a food item with food value of 2 (for example). If a unit ends up with no food items in their inventory, this unit begins to starve. </w:t>
+      </w:r>
+      <w:r>
+        <w:rPr>
+          <w:b/>
+          <w:lang w:val="en-US"/>
+        </w:rPr>
+        <w:t>(GUI)</w:t>
+      </w:r>
+      <w:r>
+        <w:rPr>
+          <w:lang w:val="en-US"/>
+        </w:rPr>
+        <w:t xml:space="preserve"> A notification should be given to the player at the end of a turn if there is a unit left with no food items!</w:t>
+      </w:r>
+    </w:p>
+    <w:p>
+      <w:pPr>
+        <w:rPr>
+          <w:lang w:val="en-US"/>
+        </w:rPr>
+      </w:pPr>
+      <w:r>
+        <w:rPr>
+          <w:u w:val="single"/>
           <w:lang w:val="en-US"/>
         </w:rPr>
         <w:lastRenderedPageBreak/>
-        <w:t xml:space="preserve">example). If a unit ends up with no food items in their inventory, this unit begins to starve. </w:t>
-      </w:r>
-      <w:r>
-        <w:rPr>
-          <w:b/>
-          <w:lang w:val="en-US"/>
-        </w:rPr>
-        <w:t>(GUI)</w:t>
-      </w:r>
-      <w:r>
-        <w:rPr>
-          <w:lang w:val="en-US"/>
-        </w:rPr>
-        <w:t xml:space="preserve"> A notification should be given to the player at the end of a turn if there is a unit left with no food items!</w:t>
-      </w:r>
-    </w:p>
-    <w:p>
-      <w:pPr>
-        <w:rPr>
-          <w:lang w:val="en-US"/>
-        </w:rPr>
-      </w:pPr>
-      <w:r>
-        <w:rPr>
-          <w:u w:val="single"/>
-          <w:lang w:val="en-US"/>
-        </w:rPr>
         <w:t>Starvation</w:t>
       </w:r>
       <w:r>
@@ -1302,12 +1346,131 @@
           <w:lang w:val="en-US"/>
         </w:rPr>
         <w:br/>
+        <w:t>- rest</w:t>
+      </w:r>
+      <w:r>
+        <w:rPr>
+          <w:lang w:val="en-US"/>
+        </w:rPr>
+        <w:br/>
       </w:r>
       <w:r>
         <w:rPr>
           <w:lang w:val="en-US"/>
         </w:rPr>
         <w:lastRenderedPageBreak/>
+        <w:t>- craft*</w:t>
+      </w:r>
+      <w:r>
+        <w:rPr>
+          <w:lang w:val="en-US"/>
+        </w:rPr>
+        <w:br/>
+        <w:t>- cook*</w:t>
+      </w:r>
+    </w:p>
+    <w:p>
+      <w:pPr>
+        <w:rPr>
+          <w:i/>
+          <w:lang w:val="en-US"/>
+        </w:rPr>
+      </w:pPr>
+      <w:r>
+        <w:rPr>
+          <w:i/>
+          <w:lang w:val="en-US"/>
+        </w:rPr>
+        <w:t xml:space="preserve">* </w:t>
+      </w:r>
+      <w:proofErr w:type="gramStart"/>
+      <w:r>
+        <w:rPr>
+          <w:i/>
+          <w:lang w:val="en-US"/>
+        </w:rPr>
+        <w:t>not</w:t>
+      </w:r>
+      <w:proofErr w:type="gramEnd"/>
+      <w:r>
+        <w:rPr>
+          <w:i/>
+          <w:lang w:val="en-US"/>
+        </w:rPr>
+        <w:t xml:space="preserve"> all items can be crafted in camps - more advanced items require village or tribal camp in order to be crafted. However a wide variety of basic items in all categories are available to the player to be crafted in simple camps.</w:t>
+      </w:r>
+    </w:p>
+    <w:p>
+      <w:pPr>
+        <w:rPr>
+          <w:lang w:val="en-US"/>
+        </w:rPr>
+      </w:pPr>
+      <w:r>
+        <w:rPr>
+          <w:lang w:val="en-US"/>
+        </w:rPr>
+        <w:t xml:space="preserve">The player can have multiple camps at the same time. </w:t>
+      </w:r>
+    </w:p>
+    <w:p>
+      <w:pPr>
+        <w:rPr>
+          <w:lang w:val="en-US"/>
+        </w:rPr>
+      </w:pPr>
+      <w:r>
+        <w:rPr>
+          <w:lang w:val="en-US"/>
+        </w:rPr>
+        <w:t xml:space="preserve">The </w:t>
+      </w:r>
+      <w:r>
+        <w:rPr>
+          <w:b/>
+          <w:lang w:val="en-US"/>
+        </w:rPr>
+        <w:t>Tribal Camp</w:t>
+      </w:r>
+      <w:r>
+        <w:rPr>
+          <w:lang w:val="en-US"/>
+        </w:rPr>
+        <w:t xml:space="preserve"> is the main base for the player with nomadic game play. It represents a gathering ground for the whole tribe. It takes 1 turn to set it up and one turn to leave it. The player can have only 1 tribal camp at the same time. The Tribal camp requires no resources, however in order to be set up all units of the player need to be on the same tile.</w:t>
+      </w:r>
+      <w:r>
+        <w:rPr>
+          <w:lang w:val="en-US"/>
+        </w:rPr>
+        <w:br/>
+        <w:t>The "buildings" in the camp are defined on the carry slides (later wagons) of the tribesman - this means each tribe member can "unpack" and "pack" only one "building", because he/she can carry only one carry slide/wagon.</w:t>
+      </w:r>
+    </w:p>
+    <w:p>
+      <w:pPr>
+        <w:rPr>
+          <w:lang w:val="en-US"/>
+        </w:rPr>
+      </w:pPr>
+      <w:r>
+        <w:rPr>
+          <w:lang w:val="en-US"/>
+        </w:rPr>
+        <w:t>Commands for units in the tribal camp</w:t>
+      </w:r>
+      <w:proofErr w:type="gramStart"/>
+      <w:r>
+        <w:rPr>
+          <w:lang w:val="en-US"/>
+        </w:rPr>
+        <w:t>:</w:t>
+      </w:r>
+      <w:proofErr w:type="gramEnd"/>
+      <w:r>
+        <w:rPr>
+          <w:lang w:val="en-US"/>
+        </w:rPr>
+        <w:br/>
         <w:t>- rest</w:t>
       </w:r>
       <w:r>
@@ -1315,14 +1478,35 @@
           <w:lang w:val="en-US"/>
         </w:rPr>
         <w:br/>
-        <w:t>- craft*</w:t>
-      </w:r>
-      <w:r>
-        <w:rPr>
-          <w:lang w:val="en-US"/>
-        </w:rPr>
-        <w:br/>
-        <w:t>- cook*</w:t>
+        <w:t>- craft</w:t>
+      </w:r>
+      <w:r>
+        <w:rPr>
+          <w:lang w:val="en-US"/>
+        </w:rPr>
+        <w:br/>
+        <w:t>- cook</w:t>
+      </w:r>
+      <w:r>
+        <w:rPr>
+          <w:lang w:val="en-US"/>
+        </w:rPr>
+        <w:br/>
+        <w:t>- pray to spirits</w:t>
+      </w:r>
+      <w:r>
+        <w:rPr>
+          <w:lang w:val="en-US"/>
+        </w:rPr>
+        <w:br/>
+        <w:t>- add new tribal member (population surplus)</w:t>
+      </w:r>
+      <w:r>
+        <w:rPr>
+          <w:lang w:val="en-US"/>
+        </w:rPr>
+        <w:br/>
+        <w:t>- change the function of carry slides/wagons</w:t>
       </w:r>
     </w:p>
     <w:p>
@@ -1334,205 +1518,63 @@
       </w:pPr>
       <w:r>
         <w:rPr>
+          <w:lang w:val="en-US"/>
+        </w:rPr>
+        <w:t xml:space="preserve">The </w:t>
+      </w:r>
+      <w:r>
+        <w:rPr>
+          <w:b/>
+          <w:lang w:val="en-US"/>
+        </w:rPr>
+        <w:t>Village</w:t>
+      </w:r>
+      <w:r>
+        <w:rPr>
+          <w:lang w:val="en-US"/>
+        </w:rPr>
+        <w:t xml:space="preserve"> is the main base for the player with settled game play. It takes 2 turns to build and 1 turn to leave. When abounded the units in the village receive carry slides </w:t>
+      </w:r>
+      <w:r>
+        <w:rPr>
           <w:i/>
           <w:lang w:val="en-US"/>
         </w:rPr>
-        <w:t xml:space="preserve">* </w:t>
-      </w:r>
-      <w:proofErr w:type="gramStart"/>
+        <w:t>(without any specialization?!?!)</w:t>
+      </w:r>
+      <w:r>
+        <w:rPr>
+          <w:lang w:val="en-US"/>
+        </w:rPr>
+        <w:t xml:space="preserve">. When build, the village contains as buildings in it only houses (the simplest in case there will be different ones). The number of houses depends on the number of units that were building it. In order to build village the player needs to have all his/hers units on the same tile (this doesn't apply if the </w:t>
+      </w:r>
+      <w:r>
+        <w:rPr>
+          <w:lang w:val="en-US"/>
+        </w:rPr>
+        <w:t>player decides to leave the village).</w:t>
+      </w:r>
+      <w:r>
+        <w:rPr>
+          <w:lang w:val="en-US"/>
+        </w:rPr>
+        <w:t xml:space="preserve"> The resources required to build the village depend on the number of houses that will be build.</w:t>
+      </w:r>
       <w:r>
         <w:rPr>
           <w:i/>
           <w:lang w:val="en-US"/>
         </w:rPr>
-        <w:t>not</w:t>
-      </w:r>
-      <w:proofErr w:type="gramEnd"/>
+        <w:t xml:space="preserve">  </w:t>
+      </w:r>
       <w:r>
         <w:rPr>
           <w:i/>
           <w:lang w:val="en-US"/>
         </w:rPr>
-        <w:t xml:space="preserve"> all items can be crafted in camps - more advanced items require village or tribal camp in order to be crafted. However a wide variety of basic items in all categories are available to the player to be crafted in simple camps.</w:t>
-      </w:r>
-    </w:p>
-    <w:p>
-      <w:pPr>
-        <w:rPr>
-          <w:lang w:val="en-US"/>
-        </w:rPr>
-      </w:pPr>
-      <w:r>
-        <w:rPr>
-          <w:lang w:val="en-US"/>
-        </w:rPr>
-        <w:t xml:space="preserve">The player can have multiple camps at the same time. </w:t>
-      </w:r>
-    </w:p>
-    <w:p>
-      <w:pPr>
-        <w:rPr>
-          <w:lang w:val="en-US"/>
-        </w:rPr>
-      </w:pPr>
-      <w:r>
-        <w:rPr>
-          <w:lang w:val="en-US"/>
-        </w:rPr>
-        <w:t xml:space="preserve">The </w:t>
-      </w:r>
-      <w:r>
-        <w:rPr>
-          <w:b/>
-          <w:lang w:val="en-US"/>
-        </w:rPr>
-        <w:t>Tribal Camp</w:t>
-      </w:r>
-      <w:r>
-        <w:rPr>
-          <w:lang w:val="en-US"/>
-        </w:rPr>
-        <w:t xml:space="preserve"> is the main base for the player with nomadic game play. It represents a gathering ground for the whole tribe. It takes 1 turn to set it up and one turn to leave it. The player can have only 1 tribal camp at the same time. The Tribal camp requires no resources, however in order to be set up all units of the player need to be on the same tile.</w:t>
-      </w:r>
-      <w:r>
-        <w:rPr>
-          <w:lang w:val="en-US"/>
-        </w:rPr>
-        <w:br/>
-        <w:t>The "buildings" in the camp are defined on the carry slides (later wagons) of the tribesman - this means each tribe member can "unpack" and "pack" only one "building", because he/she can carry only one carry slide/wagon.</w:t>
-      </w:r>
-    </w:p>
-    <w:p>
-      <w:pPr>
-        <w:rPr>
-          <w:lang w:val="en-US"/>
-        </w:rPr>
-      </w:pPr>
-      <w:r>
-        <w:rPr>
-          <w:lang w:val="en-US"/>
-        </w:rPr>
-        <w:t>Commands for units in the tribal camp</w:t>
-      </w:r>
-      <w:proofErr w:type="gramStart"/>
-      <w:r>
-        <w:rPr>
-          <w:lang w:val="en-US"/>
-        </w:rPr>
-        <w:t>:</w:t>
-      </w:r>
-      <w:proofErr w:type="gramEnd"/>
-      <w:r>
-        <w:rPr>
-          <w:lang w:val="en-US"/>
-        </w:rPr>
-        <w:br/>
-        <w:t>- rest</w:t>
-      </w:r>
-      <w:r>
-        <w:rPr>
-          <w:lang w:val="en-US"/>
-        </w:rPr>
-        <w:br/>
-        <w:t>- craft</w:t>
-      </w:r>
-      <w:r>
-        <w:rPr>
-          <w:lang w:val="en-US"/>
-        </w:rPr>
-        <w:br/>
-        <w:t>- cook</w:t>
-      </w:r>
-      <w:r>
-        <w:rPr>
-          <w:lang w:val="en-US"/>
-        </w:rPr>
-        <w:br/>
-        <w:t>- pray to spirits</w:t>
-      </w:r>
-      <w:r>
-        <w:rPr>
-          <w:lang w:val="en-US"/>
-        </w:rPr>
-        <w:br/>
-        <w:t>- add new tribal member (population surplus)</w:t>
-      </w:r>
-      <w:r>
-        <w:rPr>
-          <w:lang w:val="en-US"/>
-        </w:rPr>
-        <w:br/>
-        <w:t>- change the function of carry slides/wagons</w:t>
-      </w:r>
-    </w:p>
-    <w:p>
-      <w:pPr>
-        <w:rPr>
-          <w:i/>
-          <w:lang w:val="en-US"/>
-        </w:rPr>
-      </w:pPr>
-      <w:r>
-        <w:rPr>
-          <w:lang w:val="en-US"/>
-        </w:rPr>
-        <w:t xml:space="preserve">The </w:t>
-      </w:r>
-      <w:r>
-        <w:rPr>
-          <w:b/>
-          <w:lang w:val="en-US"/>
-        </w:rPr>
-        <w:t>Village</w:t>
-      </w:r>
-      <w:r>
-        <w:rPr>
-          <w:lang w:val="en-US"/>
-        </w:rPr>
-        <w:t xml:space="preserve"> is the main base for the player with settled game play. It takes 2 turns to build and 1 turn to leave. When abounded the units in the village receive carry slides </w:t>
-      </w:r>
-      <w:r>
-        <w:rPr>
-          <w:i/>
-          <w:lang w:val="en-US"/>
-        </w:rPr>
-        <w:t>(without any specialization?!?!)</w:t>
-      </w:r>
-      <w:r>
-        <w:rPr>
-          <w:lang w:val="en-US"/>
-        </w:rPr>
-        <w:t xml:space="preserve">. When build, the village contains as buildings in it only houses (the simplest in case there will be different ones). The number of houses depends on the number of units that were building it. In order to build village the player needs to have all his/hers units on the same tile (this doesn't apply if the </w:t>
-      </w:r>
-      <w:r>
-        <w:rPr>
-          <w:lang w:val="en-US"/>
-        </w:rPr>
-        <w:t>player decides to leave the village).</w:t>
-      </w:r>
-      <w:r>
-        <w:rPr>
-          <w:lang w:val="en-US"/>
-        </w:rPr>
-        <w:t xml:space="preserve"> The resources required to build the village depend on the number of houses that will be build.</w:t>
-      </w:r>
-      <w:r>
-        <w:rPr>
-          <w:i/>
-          <w:lang w:val="en-US"/>
-        </w:rPr>
-        <w:t xml:space="preserve">  </w:t>
-      </w:r>
-      <w:r>
-        <w:rPr>
-          <w:i/>
-          <w:lang w:val="en-US"/>
-        </w:rPr>
         <w:br/>
         <w:t>NOTE: Should we have something like chieftains hut?</w:t>
       </w:r>
-      <w:bookmarkStart w:id="0" w:name="_GoBack"/>
-      <w:bookmarkEnd w:id="0"/>
     </w:p>
     <w:p>
       <w:pPr>
@@ -3766,7 +3808,7 @@
 </file>
 
 <file path=customXml/itemProps1.xml><?xml version="1.0" encoding="utf-8"?>
-<ds:datastoreItem xmlns:ds="http://schemas.openxmlformats.org/officeDocument/2006/customXml" ds:itemID="{2F80FFAC-5D72-4749-9EA7-C3C08FD350FD}">
+<ds:datastoreItem xmlns:ds="http://schemas.openxmlformats.org/officeDocument/2006/customXml" ds:itemID="{A3DE3D4A-5009-4DD8-AACE-6F22C96B1AA8}">
   <ds:schemaRefs>
     <ds:schemaRef ds:uri="http://schemas.openxmlformats.org/officeDocument/2006/bibliography"/>
   </ds:schemaRefs>

</xml_diff>